<commit_message>
MYSQL2 Promise working / Registration / Validations / Desing changes
</commit_message>
<xml_diff>
--- a/Report/AppDevProcess.docx
+++ b/Report/AppDevProcess.docx
@@ -105,6 +105,7 @@
     </w:p>
     <w:p>
       <w:pPr>
+        <w:shd w:val="clear" w:color="auto" w:fill="70AD47" w:themeFill="accent6"/>
         <w:spacing w:after="0" w:line="360" w:lineRule="auto"/>
         <w:jc w:val="both"/>
         <w:rPr>
@@ -119,7 +120,24 @@
           <w:sz w:val="32"/>
           <w:szCs w:val="32"/>
         </w:rPr>
-        <w:t>- Login system for vehicle owners</w:t>
+        <w:t xml:space="preserve">- </w:t>
+      </w:r>
+      <w:r>
+        <w:rPr>
+          <w:rFonts w:ascii="Times New Roman" w:eastAsia="Times New Roman" w:hAnsi="Times New Roman" w:cs="Times New Roman"/>
+          <w:sz w:val="32"/>
+          <w:szCs w:val="32"/>
+        </w:rPr>
+        <w:t xml:space="preserve">Register </w:t>
+      </w:r>
+      <w:r>
+        <w:rPr>
+          <w:rFonts w:ascii="Times New Roman" w:eastAsia="Times New Roman" w:hAnsi="Times New Roman" w:cs="Times New Roman"/>
+          <w:sz w:val="32"/>
+          <w:szCs w:val="32"/>
+          <w:shd w:val="clear" w:color="auto" w:fill="70AD47" w:themeFill="accent6"/>
+        </w:rPr>
+        <w:t>Login system for vehicle owners</w:t>
       </w:r>
     </w:p>
     <w:p>
@@ -387,6 +405,7 @@
     </w:p>
     <w:p>
       <w:pPr>
+        <w:shd w:val="clear" w:color="auto" w:fill="70AD47" w:themeFill="accent6"/>
         <w:spacing w:after="0" w:line="360" w:lineRule="auto"/>
         <w:jc w:val="both"/>
         <w:rPr>
@@ -401,7 +420,24 @@
           <w:sz w:val="32"/>
           <w:szCs w:val="32"/>
         </w:rPr>
-        <w:t>- Login system for repair center employees</w:t>
+        <w:t xml:space="preserve">- </w:t>
+      </w:r>
+      <w:r>
+        <w:rPr>
+          <w:rFonts w:ascii="Times New Roman" w:eastAsia="Times New Roman" w:hAnsi="Times New Roman" w:cs="Times New Roman"/>
+          <w:sz w:val="32"/>
+          <w:szCs w:val="32"/>
+        </w:rPr>
+        <w:t xml:space="preserve">Register </w:t>
+      </w:r>
+      <w:r>
+        <w:rPr>
+          <w:rFonts w:ascii="Times New Roman" w:eastAsia="Times New Roman" w:hAnsi="Times New Roman" w:cs="Times New Roman"/>
+          <w:sz w:val="32"/>
+          <w:szCs w:val="32"/>
+          <w:shd w:val="clear" w:color="auto" w:fill="70AD47" w:themeFill="accent6"/>
+        </w:rPr>
+        <w:t>Login system for repair center employees</w:t>
       </w:r>
     </w:p>
     <w:p>

</xml_diff>